<commit_message>
Added script to restart
</commit_message>
<xml_diff>
--- a/Pi Connecting/3 Raspberry Pi Connecting - TightVNC.docx
+++ b/Pi Connecting/3 Raspberry Pi Connecting - TightVNC.docx
@@ -197,7 +197,7 @@
         <w:pStyle w:val="SushiNormal"/>
         <w:ind w:left="-288"/>
       </w:pPr>
-      <w:hyperlink r:id="rId7" w:history="1">
+      <w:hyperlink r:id="rId8" w:history="1">
         <w:r>
           <w:rPr>
             <w:rStyle w:val="Hyperlink"/>
@@ -260,7 +260,7 @@
                     <pic:cNvPicPr/>
                   </pic:nvPicPr>
                   <pic:blipFill>
-                    <a:blip r:embed="rId8"/>
+                    <a:blip r:embed="rId9"/>
                     <a:stretch>
                       <a:fillRect/>
                     </a:stretch>
@@ -565,7 +565,7 @@
                     <pic:cNvPicPr/>
                   </pic:nvPicPr>
                   <pic:blipFill>
-                    <a:blip r:embed="rId9">
+                    <a:blip r:embed="rId10">
                       <a:extLst>
                         <a:ext uri="{28A0092B-C50C-407E-A947-70E740481C1C}">
                           <a14:useLocalDpi xmlns:a14="http://schemas.microsoft.com/office/drawing/2010/main" val="0"/>
@@ -800,7 +800,7 @@
                     <pic:cNvPicPr/>
                   </pic:nvPicPr>
                   <pic:blipFill>
-                    <a:blip r:embed="rId10">
+                    <a:blip r:embed="rId11">
                       <a:extLst>
                         <a:ext uri="{28A0092B-C50C-407E-A947-70E740481C1C}">
                           <a14:useLocalDpi xmlns:a14="http://schemas.microsoft.com/office/drawing/2010/main" val="0"/>
@@ -921,6 +921,562 @@
     </w:p>
     <w:p>
       <w:pPr>
+        <w:spacing w:after="188"/>
+        <w:ind w:left="-217" w:right="-225"/>
+        <w:rPr>
+          <w:rStyle w:val="SushiNormalChar"/>
+        </w:rPr>
+      </w:pPr>
+      <w:r>
+        <w:rPr>
+          <w:rStyle w:val="SushiSectionNumber"/>
+        </w:rPr>
+        <w:t>5</w:t>
+      </w:r>
+      <w:r>
+        <w:rPr>
+          <w:rStyle w:val="SushiNormalChar"/>
+        </w:rPr>
+        <w:t xml:space="preserve"> The last step is to ensure that TightVNC is restarted when the Pi restarts. In a terminal window (or putty session) complete the following steps.</w:t>
+      </w:r>
+    </w:p>
+    <w:p>
+      <w:pPr>
+        <w:spacing w:after="188"/>
+        <w:ind w:left="-217" w:right="-225"/>
+        <w:rPr>
+          <w:rStyle w:val="SushiNormalChar"/>
+        </w:rPr>
+      </w:pPr>
+      <w:r>
+        <w:rPr>
+          <w:rStyle w:val="SushiNormalChar"/>
+        </w:rPr>
+        <w:t>Create a new file for the tightvnc service:</w:t>
+      </w:r>
+    </w:p>
+    <w:p>
+      <w:pPr>
+        <w:spacing w:after="188"/>
+        <w:ind w:left="-217" w:right="-225"/>
+        <w:rPr>
+          <w:rStyle w:val="SushiNormalChar"/>
+        </w:rPr>
+      </w:pPr>
+    </w:p>
+    <w:p>
+      <w:pPr>
+        <w:pStyle w:val="SushiCommand"/>
+        <w:rPr>
+          <w:rStyle w:val="SushiNormalChar"/>
+        </w:rPr>
+      </w:pPr>
+      <w:r>
+        <w:rPr>
+          <w:rStyle w:val="HTMLCode"/>
+          <w:rFonts w:eastAsia="Verdana"/>
+          <w:color w:val="000000"/>
+          <w:lang w:val="en"/>
+        </w:rPr>
+        <w:t>$ sudo nano /etc/systemd/system/tightvncserver.service</w:t>
+      </w:r>
+    </w:p>
+    <w:p>
+      <w:pPr>
+        <w:spacing w:after="188"/>
+        <w:ind w:left="-217" w:right="-225"/>
+        <w:rPr>
+          <w:rStyle w:val="SushiNormalChar"/>
+        </w:rPr>
+      </w:pPr>
+    </w:p>
+    <w:p>
+      <w:pPr>
+        <w:spacing w:after="188"/>
+        <w:ind w:left="-217" w:right="-225"/>
+        <w:rPr>
+          <w:rStyle w:val="SushiNormalChar"/>
+        </w:rPr>
+      </w:pPr>
+      <w:r>
+        <w:rPr>
+          <w:rStyle w:val="SushiNormalChar"/>
+        </w:rPr>
+        <w:t>Add the following lines:</w:t>
+      </w:r>
+    </w:p>
+    <w:p>
+      <w:pPr>
+        <w:spacing w:after="188"/>
+        <w:ind w:left="-217" w:right="-225"/>
+        <w:rPr>
+          <w:rStyle w:val="SushiNormalChar"/>
+        </w:rPr>
+      </w:pPr>
+    </w:p>
+    <w:p>
+      <w:pPr>
+        <w:spacing w:after="188"/>
+        <w:ind w:left="-217" w:right="-225"/>
+        <w:rPr>
+          <w:rStyle w:val="SushiNormalChar"/>
+        </w:rPr>
+      </w:pPr>
+    </w:p>
+    <w:p>
+      <w:pPr>
+        <w:pStyle w:val="SushiCode"/>
+      </w:pPr>
+    </w:p>
+    <w:p>
+      <w:pPr>
+        <w:pStyle w:val="SushiCode"/>
+        <w:rPr>
+          <w:rFonts w:ascii="Courier New" w:eastAsia="Times New Roman" w:hAnsi="Courier New" w:cs="Courier New"/>
+          <w:color w:val="000000"/>
+          <w:sz w:val="20"/>
+          <w:szCs w:val="20"/>
+          <w:lang w:val="en"/>
+        </w:rPr>
+      </w:pPr>
+      <w:r>
+        <w:rPr>
+          <w:rFonts w:ascii="Courier New" w:eastAsia="Times New Roman" w:hAnsi="Courier New" w:cs="Courier New"/>
+          <w:color w:val="000000"/>
+          <w:sz w:val="20"/>
+          <w:szCs w:val="20"/>
+          <w:lang w:val="en"/>
+        </w:rPr>
+        <w:t>[Unit]</w:t>
+      </w:r>
+    </w:p>
+    <w:p>
+      <w:pPr>
+        <w:pStyle w:val="SushiCode"/>
+        <w:rPr>
+          <w:rFonts w:ascii="Courier New" w:eastAsia="Times New Roman" w:hAnsi="Courier New" w:cs="Courier New"/>
+          <w:color w:val="000000"/>
+          <w:sz w:val="20"/>
+          <w:szCs w:val="20"/>
+          <w:lang w:val="en"/>
+        </w:rPr>
+      </w:pPr>
+      <w:r>
+        <w:rPr>
+          <w:rFonts w:ascii="Courier New" w:eastAsia="Times New Roman" w:hAnsi="Courier New" w:cs="Courier New"/>
+          <w:color w:val="000000"/>
+          <w:sz w:val="20"/>
+          <w:szCs w:val="20"/>
+          <w:lang w:val="en"/>
+        </w:rPr>
+        <w:t>Description=TightVNC remote desktop server</w:t>
+      </w:r>
+    </w:p>
+    <w:p>
+      <w:pPr>
+        <w:pStyle w:val="SushiCode"/>
+        <w:rPr>
+          <w:rFonts w:ascii="Courier New" w:eastAsia="Times New Roman" w:hAnsi="Courier New" w:cs="Courier New"/>
+          <w:color w:val="000000"/>
+          <w:sz w:val="20"/>
+          <w:szCs w:val="20"/>
+          <w:lang w:val="en"/>
+        </w:rPr>
+      </w:pPr>
+      <w:r>
+        <w:rPr>
+          <w:rFonts w:ascii="Courier New" w:eastAsia="Times New Roman" w:hAnsi="Courier New" w:cs="Courier New"/>
+          <w:color w:val="000000"/>
+          <w:sz w:val="20"/>
+          <w:szCs w:val="20"/>
+          <w:lang w:val="en"/>
+        </w:rPr>
+        <w:t>After=sshd.service</w:t>
+      </w:r>
+    </w:p>
+    <w:p>
+      <w:pPr>
+        <w:pStyle w:val="SushiCode"/>
+        <w:rPr>
+          <w:rFonts w:ascii="Courier New" w:eastAsia="Times New Roman" w:hAnsi="Courier New" w:cs="Courier New"/>
+          <w:color w:val="000000"/>
+          <w:sz w:val="20"/>
+          <w:szCs w:val="20"/>
+          <w:lang w:val="en"/>
+        </w:rPr>
+      </w:pPr>
+      <w:r>
+        <w:rPr>
+          <w:rFonts w:ascii="Courier New" w:eastAsia="Times New Roman" w:hAnsi="Courier New" w:cs="Courier New"/>
+          <w:color w:val="000000"/>
+          <w:sz w:val="20"/>
+          <w:szCs w:val="20"/>
+          <w:lang w:val="en"/>
+        </w:rPr>
+        <w:t> </w:t>
+      </w:r>
+    </w:p>
+    <w:p>
+      <w:pPr>
+        <w:pStyle w:val="SushiCode"/>
+        <w:rPr>
+          <w:rFonts w:ascii="Courier New" w:eastAsia="Times New Roman" w:hAnsi="Courier New" w:cs="Courier New"/>
+          <w:color w:val="000000"/>
+          <w:sz w:val="20"/>
+          <w:szCs w:val="20"/>
+          <w:lang w:val="en"/>
+        </w:rPr>
+      </w:pPr>
+      <w:r>
+        <w:rPr>
+          <w:rFonts w:ascii="Courier New" w:eastAsia="Times New Roman" w:hAnsi="Courier New" w:cs="Courier New"/>
+          <w:color w:val="000000"/>
+          <w:sz w:val="20"/>
+          <w:szCs w:val="20"/>
+          <w:lang w:val="en"/>
+        </w:rPr>
+        <w:t>[Service]</w:t>
+      </w:r>
+    </w:p>
+    <w:p>
+      <w:pPr>
+        <w:pStyle w:val="SushiCode"/>
+        <w:rPr>
+          <w:rFonts w:ascii="Courier New" w:eastAsia="Times New Roman" w:hAnsi="Courier New" w:cs="Courier New"/>
+          <w:color w:val="000000"/>
+          <w:sz w:val="20"/>
+          <w:szCs w:val="20"/>
+          <w:lang w:val="en"/>
+        </w:rPr>
+      </w:pPr>
+      <w:r>
+        <w:rPr>
+          <w:rFonts w:ascii="Courier New" w:eastAsia="Times New Roman" w:hAnsi="Courier New" w:cs="Courier New"/>
+          <w:color w:val="000000"/>
+          <w:sz w:val="20"/>
+          <w:szCs w:val="20"/>
+          <w:lang w:val="en"/>
+        </w:rPr>
+        <w:t>Type=dbus</w:t>
+      </w:r>
+    </w:p>
+    <w:p>
+      <w:pPr>
+        <w:pStyle w:val="SushiCode"/>
+        <w:rPr>
+          <w:rFonts w:ascii="Courier New" w:eastAsia="Times New Roman" w:hAnsi="Courier New" w:cs="Courier New"/>
+          <w:color w:val="000000"/>
+          <w:sz w:val="20"/>
+          <w:szCs w:val="20"/>
+          <w:lang w:val="en"/>
+        </w:rPr>
+      </w:pPr>
+      <w:r>
+        <w:rPr>
+          <w:rFonts w:ascii="Courier New" w:eastAsia="Times New Roman" w:hAnsi="Courier New" w:cs="Courier New"/>
+          <w:color w:val="000000"/>
+          <w:sz w:val="20"/>
+          <w:szCs w:val="20"/>
+          <w:lang w:val="en"/>
+        </w:rPr>
+        <w:t>ExecStart=/usr/bin/tightvncserver :1</w:t>
+      </w:r>
+    </w:p>
+    <w:p>
+      <w:pPr>
+        <w:pStyle w:val="SushiCode"/>
+        <w:rPr>
+          <w:rFonts w:ascii="Courier New" w:eastAsia="Times New Roman" w:hAnsi="Courier New" w:cs="Courier New"/>
+          <w:color w:val="000000"/>
+          <w:sz w:val="20"/>
+          <w:szCs w:val="20"/>
+          <w:lang w:val="en"/>
+        </w:rPr>
+      </w:pPr>
+      <w:r>
+        <w:rPr>
+          <w:rFonts w:ascii="Courier New" w:eastAsia="Times New Roman" w:hAnsi="Courier New" w:cs="Courier New"/>
+          <w:color w:val="000000"/>
+          <w:sz w:val="20"/>
+          <w:szCs w:val="20"/>
+          <w:lang w:val="en"/>
+        </w:rPr>
+        <w:t>User=pi</w:t>
+      </w:r>
+    </w:p>
+    <w:p>
+      <w:pPr>
+        <w:pStyle w:val="SushiCode"/>
+        <w:rPr>
+          <w:rFonts w:ascii="Courier New" w:eastAsia="Times New Roman" w:hAnsi="Courier New" w:cs="Courier New"/>
+          <w:color w:val="000000"/>
+          <w:sz w:val="20"/>
+          <w:szCs w:val="20"/>
+          <w:lang w:val="en"/>
+        </w:rPr>
+      </w:pPr>
+      <w:r>
+        <w:rPr>
+          <w:rFonts w:ascii="Courier New" w:eastAsia="Times New Roman" w:hAnsi="Courier New" w:cs="Courier New"/>
+          <w:color w:val="000000"/>
+          <w:sz w:val="20"/>
+          <w:szCs w:val="20"/>
+          <w:lang w:val="en"/>
+        </w:rPr>
+        <w:t>Type=forking</w:t>
+      </w:r>
+    </w:p>
+    <w:p>
+      <w:pPr>
+        <w:pStyle w:val="SushiCode"/>
+        <w:rPr>
+          <w:rFonts w:ascii="Courier New" w:eastAsia="Times New Roman" w:hAnsi="Courier New" w:cs="Courier New"/>
+          <w:color w:val="000000"/>
+          <w:sz w:val="20"/>
+          <w:szCs w:val="20"/>
+          <w:lang w:val="en"/>
+        </w:rPr>
+      </w:pPr>
+      <w:r>
+        <w:rPr>
+          <w:rFonts w:ascii="Courier New" w:eastAsia="Times New Roman" w:hAnsi="Courier New" w:cs="Courier New"/>
+          <w:color w:val="000000"/>
+          <w:sz w:val="20"/>
+          <w:szCs w:val="20"/>
+          <w:lang w:val="en"/>
+        </w:rPr>
+        <w:t> </w:t>
+      </w:r>
+    </w:p>
+    <w:p>
+      <w:pPr>
+        <w:pStyle w:val="SushiCode"/>
+        <w:rPr>
+          <w:rFonts w:ascii="Courier New" w:eastAsia="Times New Roman" w:hAnsi="Courier New" w:cs="Courier New"/>
+          <w:color w:val="000000"/>
+          <w:sz w:val="20"/>
+          <w:szCs w:val="20"/>
+          <w:lang w:val="en"/>
+        </w:rPr>
+      </w:pPr>
+      <w:r>
+        <w:rPr>
+          <w:rFonts w:ascii="Courier New" w:eastAsia="Times New Roman" w:hAnsi="Courier New" w:cs="Courier New"/>
+          <w:color w:val="000000"/>
+          <w:sz w:val="20"/>
+          <w:szCs w:val="20"/>
+          <w:lang w:val="en"/>
+        </w:rPr>
+        <w:t>[Install]</w:t>
+      </w:r>
+    </w:p>
+    <w:p>
+      <w:pPr>
+        <w:pStyle w:val="SushiCode"/>
+        <w:rPr>
+          <w:rFonts w:ascii="Courier New" w:eastAsia="Times New Roman" w:hAnsi="Courier New" w:cs="Courier New"/>
+          <w:color w:val="000000"/>
+          <w:sz w:val="20"/>
+          <w:szCs w:val="20"/>
+          <w:lang w:val="en"/>
+        </w:rPr>
+      </w:pPr>
+      <w:r>
+        <w:rPr>
+          <w:rFonts w:ascii="Courier New" w:eastAsia="Times New Roman" w:hAnsi="Courier New" w:cs="Courier New"/>
+          <w:color w:val="000000"/>
+          <w:sz w:val="20"/>
+          <w:szCs w:val="20"/>
+          <w:lang w:val="en"/>
+        </w:rPr>
+        <w:t>WantedBy=multi-user.target</w:t>
+      </w:r>
+    </w:p>
+    <w:p>
+      <w:pPr>
+        <w:spacing w:after="160"/>
+        <w:ind w:left="0"/>
+      </w:pPr>
+    </w:p>
+    <w:p>
+      <w:pPr>
+        <w:spacing w:after="160"/>
+        <w:ind w:left="0"/>
+      </w:pPr>
+      <w:r>
+        <w:t>Write out the changes and save the file.</w:t>
+      </w:r>
+    </w:p>
+    <w:p>
+      <w:pPr>
+        <w:pStyle w:val="NormalWeb"/>
+        <w:shd w:val="clear" w:color="auto" w:fill="FFFFFF"/>
+        <w:rPr>
+          <w:rStyle w:val="SushiCommandChar"/>
+        </w:rPr>
+      </w:pPr>
+      <w:r>
+        <w:rPr>
+          <w:rStyle w:val="SushiNormalChar"/>
+        </w:rPr>
+        <w:t>Change the file so it is owned by root</w:t>
+      </w:r>
+      <w:r>
+        <w:rPr>
+          <w:rStyle w:val="SushiNormalChar"/>
+        </w:rPr>
+        <w:br/>
+      </w:r>
+    </w:p>
+    <w:p>
+      <w:pPr>
+        <w:pStyle w:val="NormalWeb"/>
+        <w:shd w:val="clear" w:color="auto" w:fill="FFFFFF"/>
+        <w:rPr>
+          <w:rFonts w:ascii="Verdana" w:hAnsi="Verdana"/>
+          <w:color w:val="000000"/>
+          <w:lang w:val="en"/>
+        </w:rPr>
+      </w:pPr>
+      <w:r>
+        <w:rPr>
+          <w:rStyle w:val="SushiCommandChar"/>
+        </w:rPr>
+        <w:t xml:space="preserve">$ </w:t>
+      </w:r>
+      <w:r>
+        <w:rPr>
+          <w:rStyle w:val="SushiCommandChar"/>
+        </w:rPr>
+        <w:t>sudo chown root:root /etc/systemd/system/tightvncserver.service</w:t>
+      </w:r>
+    </w:p>
+    <w:p>
+      <w:pPr>
+        <w:pStyle w:val="SushiNormal"/>
+        <w:rPr>
+          <w:rStyle w:val="SushiCommandChar"/>
+        </w:rPr>
+      </w:pPr>
+      <w:r>
+        <w:rPr>
+          <w:lang w:val="en"/>
+        </w:rPr>
+        <w:t>Make the file executable by running</w:t>
+      </w:r>
+      <w:r>
+        <w:rPr>
+          <w:lang w:val="en"/>
+        </w:rPr>
+        <w:br/>
+      </w:r>
+    </w:p>
+    <w:p>
+      <w:pPr>
+        <w:pStyle w:val="SushiNormal"/>
+        <w:rPr>
+          <w:rStyle w:val="SushiCommandChar"/>
+        </w:rPr>
+      </w:pPr>
+      <w:r>
+        <w:rPr>
+          <w:rStyle w:val="SushiCommandChar"/>
+        </w:rPr>
+        <w:t xml:space="preserve">$ </w:t>
+      </w:r>
+      <w:r>
+        <w:rPr>
+          <w:rStyle w:val="SushiCommandChar"/>
+        </w:rPr>
+        <w:t xml:space="preserve">sudo chmod 755 /etc/systemd/system/tightvncserver.service </w:t>
+      </w:r>
+    </w:p>
+    <w:p>
+      <w:pPr>
+        <w:pStyle w:val="NormalWeb"/>
+        <w:shd w:val="clear" w:color="auto" w:fill="FFFFFF"/>
+        <w:rPr>
+          <w:rStyle w:val="HTMLCode"/>
+          <w:color w:val="000000"/>
+          <w:lang w:val="en"/>
+        </w:rPr>
+      </w:pPr>
+      <w:r>
+        <w:rPr>
+          <w:rStyle w:val="SushiNormalChar"/>
+        </w:rPr>
+        <w:t>Enable startup at boot using</w:t>
+      </w:r>
+      <w:r>
+        <w:rPr>
+          <w:rFonts w:ascii="Verdana" w:hAnsi="Verdana"/>
+          <w:color w:val="000000"/>
+          <w:lang w:val="en"/>
+        </w:rPr>
+        <w:br/>
+      </w:r>
+    </w:p>
+    <w:p>
+      <w:pPr>
+        <w:pStyle w:val="SushiCode"/>
+        <w:rPr>
+          <w:rFonts w:ascii="Verdana" w:hAnsi="Verdana"/>
+          <w:lang w:val="en"/>
+        </w:rPr>
+      </w:pPr>
+      <w:r>
+        <w:rPr>
+          <w:rStyle w:val="HTMLCode"/>
+          <w:rFonts w:eastAsia="Arial"/>
+          <w:color w:val="000000"/>
+          <w:lang w:val="en"/>
+        </w:rPr>
+        <w:t>$ sudo systemctl enable tightvncserver.service</w:t>
+      </w:r>
+      <w:r>
+        <w:rPr>
+          <w:rFonts w:ascii="Verdana" w:hAnsi="Verdana"/>
+          <w:lang w:val="en"/>
+        </w:rPr>
+        <w:t xml:space="preserve"> </w:t>
+      </w:r>
+    </w:p>
+    <w:p>
+      <w:pPr>
+        <w:spacing w:after="160"/>
+        <w:ind w:left="0"/>
+      </w:pPr>
+    </w:p>
+    <w:p>
+      <w:pPr>
+        <w:spacing w:after="160"/>
+        <w:ind w:left="0"/>
+      </w:pPr>
+      <w:r>
+        <w:t>To test reboot your Pi and check that you can still access it remotely.</w:t>
+      </w:r>
+      <w:r>
+        <w:br w:type="page"/>
+      </w:r>
+    </w:p>
+    <w:p>
+      <w:pPr>
+        <w:spacing w:after="160"/>
+        <w:ind w:left="0"/>
+      </w:pPr>
+    </w:p>
+    <w:p>
+      <w:pPr>
+        <w:ind w:left="19" w:right="-236"/>
+      </w:pPr>
+    </w:p>
+    <w:p>
+      <w:pPr>
+        <w:ind w:left="19" w:right="-236"/>
+      </w:pPr>
+    </w:p>
+    <w:p>
+      <w:pPr>
         <w:ind w:left="19" w:right="-236"/>
       </w:pPr>
       <w:r>
@@ -943,7 +1499,7 @@
           <w:shd w:val="clear" w:color="auto" w:fill="auto"/>
         </w:rPr>
       </w:pPr>
-      <w:hyperlink r:id="rId11" w:history="1">
+      <w:hyperlink r:id="rId12" w:history="1">
         <w:r>
           <w:rPr>
             <w:rStyle w:val="Hyperlink"/>
@@ -975,7 +1531,7 @@
           <w:shd w:val="clear" w:color="auto" w:fill="auto"/>
         </w:rPr>
       </w:pPr>
-      <w:hyperlink r:id="rId12" w:history="1">
+      <w:hyperlink r:id="rId13" w:history="1">
         <w:r>
           <w:rPr>
             <w:rStyle w:val="Hyperlink"/>
@@ -1005,12 +1561,12 @@
       </w:pPr>
     </w:p>
     <w:sectPr>
-      <w:headerReference w:type="even" r:id="rId13"/>
-      <w:headerReference w:type="default" r:id="rId14"/>
-      <w:footerReference w:type="even" r:id="rId15"/>
-      <w:footerReference w:type="default" r:id="rId16"/>
-      <w:headerReference w:type="first" r:id="rId17"/>
-      <w:footerReference w:type="first" r:id="rId18"/>
+      <w:headerReference w:type="even" r:id="rId14"/>
+      <w:headerReference w:type="default" r:id="rId15"/>
+      <w:footerReference w:type="even" r:id="rId16"/>
+      <w:footerReference w:type="default" r:id="rId17"/>
+      <w:headerReference w:type="first" r:id="rId18"/>
+      <w:footerReference w:type="first" r:id="rId19"/>
       <w:pgSz w:w="11906" w:h="16838"/>
       <w:pgMar w:top="1440" w:right="1440" w:bottom="1027" w:left="1440" w:header="720" w:footer="0" w:gutter="0"/>
       <w:cols w:space="720"/>
@@ -1740,7 +2296,7 @@
                                 <w:noProof/>
                                 <w:sz w:val="30"/>
                               </w:rPr>
-                              <w:t>1</w:t>
+                              <w:t>6</w:t>
                             </w:r>
                             <w:r>
                               <w:rPr>
@@ -1797,7 +2353,7 @@
                                 <w:noProof/>
                                 <w:sz w:val="30"/>
                               </w:rPr>
-                              <w:t>4</w:t>
+                              <w:t>6</w:t>
                             </w:r>
                             <w:r>
                               <w:rPr>
@@ -2288,7 +2844,7 @@
                           <w:noProof/>
                           <w:sz w:val="30"/>
                         </w:rPr>
-                        <w:t>1</w:t>
+                        <w:t>6</w:t>
                       </w:r>
                       <w:r>
                         <w:rPr>
@@ -2345,7 +2901,7 @@
                           <w:noProof/>
                           <w:sz w:val="30"/>
                         </w:rPr>
-                        <w:t>4</w:t>
+                        <w:t>6</w:t>
                       </w:r>
                       <w:r>
                         <w:rPr>
@@ -2502,8 +3058,13 @@
                       <w:pStyle w:val="SushiHeaderTextBold"/>
                     </w:pPr>
                     <w:r>
-                      <w:t>I’m Learning</w:t>
+                      <w:t xml:space="preserve">I’m </w:t>
                     </w:r>
+                    <w:proofErr w:type="gramStart"/>
+                    <w:r>
+                      <w:t>Learning</w:t>
+                    </w:r>
+                    <w:proofErr w:type="gramEnd"/>
                     <w:r>
                       <w:t xml:space="preserve"> about</w:t>
                     </w:r>
@@ -2622,9 +3183,6 @@
                         <w:alias w:val="Subject"/>
                         <w:tag w:val=""/>
                         <w:id w:val="259346977"/>
-                        <w:placeholder>
-                          <w:docPart w:val="AEB539A9DC534AC28E08883952CCA6D0"/>
-                        </w:placeholder>
                         <w:dataBinding w:prefixMappings="xmlns:ns0='http://purl.org/dc/elements/1.1/' xmlns:ns1='http://schemas.openxmlformats.org/package/2006/metadata/core-properties' " w:xpath="/ns1:coreProperties[1]/ns0:subject[1]" w:storeItemID="{6C3C8BC8-F283-45AE-878A-BAB7291924A1}"/>
                         <w:text/>
                       </w:sdtPr>
@@ -2692,6 +3250,127 @@
     </w:pPr>
   </w:p>
 </w:hdr>
+</file>
+
+<file path=word/numbering.xml><?xml version="1.0" encoding="utf-8"?>
+<w:numbering xmlns:wpc="http://schemas.microsoft.com/office/word/2010/wordprocessingCanvas" xmlns:mc="http://schemas.openxmlformats.org/markup-compatibility/2006" xmlns:o="urn:schemas-microsoft-com:office:office" xmlns:r="http://schemas.openxmlformats.org/officeDocument/2006/relationships" xmlns:m="http://schemas.openxmlformats.org/officeDocument/2006/math" xmlns:v="urn:schemas-microsoft-com:vml" xmlns:wp14="http://schemas.microsoft.com/office/word/2010/wordprocessingDrawing" xmlns:wp="http://schemas.openxmlformats.org/drawingml/2006/wordprocessingDrawing" xmlns:w10="urn:schemas-microsoft-com:office:word" xmlns:w="http://schemas.openxmlformats.org/wordprocessingml/2006/main" xmlns:w14="http://schemas.microsoft.com/office/word/2010/wordml" xmlns:w15="http://schemas.microsoft.com/office/word/2012/wordml" xmlns:wpg="http://schemas.microsoft.com/office/word/2010/wordprocessingGroup" xmlns:wpi="http://schemas.microsoft.com/office/word/2010/wordprocessingInk" xmlns:wne="http://schemas.microsoft.com/office/word/2006/wordml" xmlns:wps="http://schemas.microsoft.com/office/word/2010/wordprocessingShape" mc:Ignorable="w14 w15 wp14">
+  <w:abstractNum w:abstractNumId="0" w15:restartNumberingAfterBreak="0">
+    <w:nsid w:val="179B46A4"/>
+    <w:multiLevelType w:val="multilevel"/>
+    <w:tmpl w:val="97C25630"/>
+    <w:lvl w:ilvl="0">
+      <w:start w:val="1"/>
+      <w:numFmt w:val="decimal"/>
+      <w:lvlText w:val="%1."/>
+      <w:lvlJc w:val="left"/>
+      <w:pPr>
+        <w:tabs>
+          <w:tab w:val="num" w:pos="720"/>
+        </w:tabs>
+        <w:ind w:left="720" w:hanging="360"/>
+      </w:pPr>
+    </w:lvl>
+    <w:lvl w:ilvl="1" w:tentative="1">
+      <w:start w:val="1"/>
+      <w:numFmt w:val="decimal"/>
+      <w:lvlText w:val="%2."/>
+      <w:lvlJc w:val="left"/>
+      <w:pPr>
+        <w:tabs>
+          <w:tab w:val="num" w:pos="1440"/>
+        </w:tabs>
+        <w:ind w:left="1440" w:hanging="360"/>
+      </w:pPr>
+    </w:lvl>
+    <w:lvl w:ilvl="2" w:tentative="1">
+      <w:start w:val="1"/>
+      <w:numFmt w:val="decimal"/>
+      <w:lvlText w:val="%3."/>
+      <w:lvlJc w:val="left"/>
+      <w:pPr>
+        <w:tabs>
+          <w:tab w:val="num" w:pos="2160"/>
+        </w:tabs>
+        <w:ind w:left="2160" w:hanging="360"/>
+      </w:pPr>
+    </w:lvl>
+    <w:lvl w:ilvl="3" w:tentative="1">
+      <w:start w:val="1"/>
+      <w:numFmt w:val="decimal"/>
+      <w:lvlText w:val="%4."/>
+      <w:lvlJc w:val="left"/>
+      <w:pPr>
+        <w:tabs>
+          <w:tab w:val="num" w:pos="2880"/>
+        </w:tabs>
+        <w:ind w:left="2880" w:hanging="360"/>
+      </w:pPr>
+    </w:lvl>
+    <w:lvl w:ilvl="4" w:tentative="1">
+      <w:start w:val="1"/>
+      <w:numFmt w:val="decimal"/>
+      <w:lvlText w:val="%5."/>
+      <w:lvlJc w:val="left"/>
+      <w:pPr>
+        <w:tabs>
+          <w:tab w:val="num" w:pos="3600"/>
+        </w:tabs>
+        <w:ind w:left="3600" w:hanging="360"/>
+      </w:pPr>
+    </w:lvl>
+    <w:lvl w:ilvl="5" w:tentative="1">
+      <w:start w:val="1"/>
+      <w:numFmt w:val="decimal"/>
+      <w:lvlText w:val="%6."/>
+      <w:lvlJc w:val="left"/>
+      <w:pPr>
+        <w:tabs>
+          <w:tab w:val="num" w:pos="4320"/>
+        </w:tabs>
+        <w:ind w:left="4320" w:hanging="360"/>
+      </w:pPr>
+    </w:lvl>
+    <w:lvl w:ilvl="6" w:tentative="1">
+      <w:start w:val="1"/>
+      <w:numFmt w:val="decimal"/>
+      <w:lvlText w:val="%7."/>
+      <w:lvlJc w:val="left"/>
+      <w:pPr>
+        <w:tabs>
+          <w:tab w:val="num" w:pos="5040"/>
+        </w:tabs>
+        <w:ind w:left="5040" w:hanging="360"/>
+      </w:pPr>
+    </w:lvl>
+    <w:lvl w:ilvl="7" w:tentative="1">
+      <w:start w:val="1"/>
+      <w:numFmt w:val="decimal"/>
+      <w:lvlText w:val="%8."/>
+      <w:lvlJc w:val="left"/>
+      <w:pPr>
+        <w:tabs>
+          <w:tab w:val="num" w:pos="5760"/>
+        </w:tabs>
+        <w:ind w:left="5760" w:hanging="360"/>
+      </w:pPr>
+    </w:lvl>
+    <w:lvl w:ilvl="8" w:tentative="1">
+      <w:start w:val="1"/>
+      <w:numFmt w:val="decimal"/>
+      <w:lvlText w:val="%9."/>
+      <w:lvlJc w:val="left"/>
+      <w:pPr>
+        <w:tabs>
+          <w:tab w:val="num" w:pos="6480"/>
+        </w:tabs>
+        <w:ind w:left="6480" w:hanging="360"/>
+      </w:pPr>
+    </w:lvl>
+  </w:abstractNum>
+  <w:num w:numId="1">
+    <w:abstractNumId w:val="0"/>
+  </w:num>
+</w:numbering>
 </file>
 
 <file path=word/styles.xml><?xml version="1.0" encoding="utf-8"?>
@@ -3420,6 +4099,85 @@
       <w:szCs w:val="20"/>
     </w:rPr>
   </w:style>
+  <w:style w:type="character" w:styleId="FollowedHyperlink">
+    <w:name w:val="FollowedHyperlink"/>
+    <w:basedOn w:val="DefaultParagraphFont"/>
+    <w:uiPriority w:val="99"/>
+    <w:semiHidden/>
+    <w:unhideWhenUsed/>
+    <w:rsid w:val="00A77BA9"/>
+    <w:rPr>
+      <w:color w:val="954F72" w:themeColor="followedHyperlink"/>
+      <w:u w:val="single"/>
+    </w:rPr>
+  </w:style>
+  <w:style w:type="paragraph" w:styleId="HTMLPreformatted">
+    <w:name w:val="HTML Preformatted"/>
+    <w:basedOn w:val="Normal"/>
+    <w:link w:val="HTMLPreformattedChar"/>
+    <w:uiPriority w:val="99"/>
+    <w:semiHidden/>
+    <w:unhideWhenUsed/>
+    <w:rsid w:val="00A77BA9"/>
+    <w:pPr>
+      <w:tabs>
+        <w:tab w:val="left" w:pos="916"/>
+        <w:tab w:val="left" w:pos="1832"/>
+        <w:tab w:val="left" w:pos="2748"/>
+        <w:tab w:val="left" w:pos="3664"/>
+        <w:tab w:val="left" w:pos="4580"/>
+        <w:tab w:val="left" w:pos="5496"/>
+        <w:tab w:val="left" w:pos="6412"/>
+        <w:tab w:val="left" w:pos="7328"/>
+        <w:tab w:val="left" w:pos="8244"/>
+        <w:tab w:val="left" w:pos="9160"/>
+        <w:tab w:val="left" w:pos="10076"/>
+        <w:tab w:val="left" w:pos="10992"/>
+        <w:tab w:val="left" w:pos="11908"/>
+        <w:tab w:val="left" w:pos="12824"/>
+        <w:tab w:val="left" w:pos="13740"/>
+        <w:tab w:val="left" w:pos="14656"/>
+      </w:tabs>
+      <w:spacing w:line="216" w:lineRule="auto"/>
+      <w:ind w:left="0"/>
+    </w:pPr>
+    <w:rPr>
+      <w:rFonts w:ascii="Courier New" w:eastAsia="Times New Roman" w:hAnsi="Courier New" w:cs="Courier New"/>
+      <w:color w:val="auto"/>
+      <w:sz w:val="20"/>
+      <w:szCs w:val="20"/>
+    </w:rPr>
+  </w:style>
+  <w:style w:type="character" w:customStyle="1" w:styleId="HTMLPreformattedChar">
+    <w:name w:val="HTML Preformatted Char"/>
+    <w:basedOn w:val="DefaultParagraphFont"/>
+    <w:link w:val="HTMLPreformatted"/>
+    <w:uiPriority w:val="99"/>
+    <w:semiHidden/>
+    <w:rsid w:val="00A77BA9"/>
+    <w:rPr>
+      <w:rFonts w:ascii="Courier New" w:eastAsia="Times New Roman" w:hAnsi="Courier New" w:cs="Courier New"/>
+      <w:sz w:val="20"/>
+      <w:szCs w:val="20"/>
+    </w:rPr>
+  </w:style>
+  <w:style w:type="paragraph" w:styleId="NormalWeb">
+    <w:name w:val="Normal (Web)"/>
+    <w:basedOn w:val="Normal"/>
+    <w:uiPriority w:val="99"/>
+    <w:semiHidden/>
+    <w:unhideWhenUsed/>
+    <w:rsid w:val="00A77BA9"/>
+    <w:pPr>
+      <w:spacing w:before="100" w:beforeAutospacing="1" w:after="100" w:afterAutospacing="1" w:line="240" w:lineRule="auto"/>
+      <w:ind w:left="0"/>
+    </w:pPr>
+    <w:rPr>
+      <w:rFonts w:ascii="Times New Roman" w:eastAsia="Times New Roman" w:hAnsi="Times New Roman" w:cs="Times New Roman"/>
+      <w:color w:val="auto"/>
+      <w:szCs w:val="24"/>
+    </w:rPr>
+  </w:style>
 </w:styles>
 </file>
 
@@ -3689,7 +4447,7 @@
 </file>
 
 <file path=customXml/itemProps1.xml><?xml version="1.0" encoding="utf-8"?>
-<ds:datastoreItem xmlns:ds="http://schemas.openxmlformats.org/officeDocument/2006/customXml" ds:itemID="{627EB488-FD48-4EFE-A538-73C420DBC1CB}">
+<ds:datastoreItem xmlns:ds="http://schemas.openxmlformats.org/officeDocument/2006/customXml" ds:itemID="{CF534562-B711-4572-A791-452502C3295A}">
   <ds:schemaRefs>
     <ds:schemaRef ds:uri="http://schemas.openxmlformats.org/officeDocument/2006/bibliography"/>
   </ds:schemaRefs>

</xml_diff>